<commit_message>
Update CSC134 Midterm Answer Key.docx
</commit_message>
<xml_diff>
--- a/CSC134 Midterm Answer Key.docx
+++ b/CSC134 Midterm Answer Key.docx
@@ -970,23 +970,23 @@
     </w:p>
     <w:p>
       <w:pPr>
-        <w:ind w:left="0" w:firstLine="0"/>
-        <w:rPr/>
-      </w:pPr>
-      <w:r>
-        <w:rPr>
-          <w:rtl w:val="0"/>
-        </w:rPr>
-      </w:r>
-    </w:p>
-    <w:p>
-      <w:pPr>
-        <w:rPr/>
-      </w:pPr>
-      <w:r>
-        <w:rPr>
-          <w:rtl w:val="0"/>
-        </w:rPr>
+        <w:rPr/>
+      </w:pPr>
+      <w:r>
+        <w:rPr>
+          <w:rtl w:val="0"/>
+        </w:rPr>
+      </w:r>
+    </w:p>
+    <w:p>
+      <w:pPr>
+        <w:rPr/>
+      </w:pPr>
+      <w:r>
+        <w:rPr>
+          <w:rtl w:val="0"/>
+        </w:rPr>
+        <w:t xml:space="preserve">49/50</w:t>
       </w:r>
     </w:p>
     <w:p>

</xml_diff>